<commit_message>
changed schema as per report to generate
</commit_message>
<xml_diff>
--- a/spotterBackend/backend/trips/testing.docx
+++ b/spotterBackend/backend/trips/testing.docx
@@ -4,131 +4,95 @@
   <w:body>
     <w:p>
       <w:pPr>
-        <w:pStyle w:val="Body"/>
-        <w:bidi w:val="0"/>
-      </w:pPr>
-      <w:r>
-        <mc:AlternateContent>
-          <mc:Choice Requires="wps">
-            <w:drawing xmlns:a="http://schemas.openxmlformats.org/drawingml/2006/main">
-              <wp:anchor distT="152400" distB="152400" distL="152400" distR="152400" simplePos="0" relativeHeight="251659264" behindDoc="0" locked="0" layoutInCell="1" allowOverlap="1">
-                <wp:simplePos x="0" y="0"/>
-                <wp:positionH relativeFrom="margin">
-                  <wp:posOffset>-726350</wp:posOffset>
-                </wp:positionH>
-                <wp:positionV relativeFrom="page">
-                  <wp:posOffset>74652</wp:posOffset>
-                </wp:positionV>
-                <wp:extent cx="2401253" cy="480616"/>
-                <wp:effectExtent l="0" t="0" r="0" b="0"/>
-                <wp:wrapThrough wrapText="bothSides" distL="152400" distR="152400">
-                  <wp:wrapPolygon edited="1">
-                    <wp:start x="0" y="0"/>
-                    <wp:lineTo x="21600" y="0"/>
-                    <wp:lineTo x="21600" y="21600"/>
-                    <wp:lineTo x="0" y="21600"/>
-                    <wp:lineTo x="0" y="0"/>
-                  </wp:wrapPolygon>
-                </wp:wrapThrough>
-                <wp:docPr id="1073741825" name="officeArt object" descr="Drivers Daily Log"/>
-                <wp:cNvGraphicFramePr/>
-                <a:graphic xmlns:a="http://schemas.openxmlformats.org/drawingml/2006/main">
-                  <a:graphicData uri="http://schemas.microsoft.com/office/word/2010/wordprocessingShape">
-                    <wps:wsp>
-                      <wps:cNvSpPr txBox="1"/>
-                      <wps:spPr>
-                        <a:xfrm>
-                          <a:off x="0" y="0"/>
-                          <a:ext cx="2401253" cy="480616"/>
-                        </a:xfrm>
-                        <a:prstGeom prst="rect">
-                          <a:avLst/>
-                        </a:prstGeom>
-                        <a:noFill/>
-                        <a:ln w="12700" cap="flat">
-                          <a:noFill/>
-                          <a:miter lim="400000"/>
-                        </a:ln>
-                        <a:effectLst/>
-                      </wps:spPr>
-                      <wps:txbx>
-                        <w:txbxContent>
-                          <w:p>
-                            <w:pPr>
-                              <w:pStyle w:val="Body"/>
-                            </w:pPr>
-                            <w:r>
-                              <w:rPr>
-                                <w:b w:val="1"/>
-                                <w:bCs w:val="1"/>
-                                <w:sz w:val="40"/>
-                                <w:szCs w:val="40"/>
-                                <w:rtl w:val="0"/>
-                                <w:lang w:val="en-US"/>
-                              </w:rPr>
-                              <w:t>Drivers Daily Log</w:t>
-                            </w:r>
-                          </w:p>
-                        </w:txbxContent>
-                      </wps:txbx>
-                      <wps:bodyPr wrap="square" lIns="50800" tIns="50800" rIns="50800" bIns="50800" numCol="1" anchor="t">
-                        <a:noAutofit/>
-                      </wps:bodyPr>
-                    </wps:wsp>
-                  </a:graphicData>
-                </a:graphic>
-              </wp:anchor>
-            </w:drawing>
-          </mc:Choice>
-          <mc:Fallback>
-            <w:pict>
-              <v:shape id="_x0000_s1026" type="#_x0000_t202" style="visibility:visible;position:absolute;margin-left:-57.2pt;margin-top:5.9pt;width:189.1pt;height:37.8pt;z-index:251659264;mso-position-horizontal:absolute;mso-position-horizontal-relative:margin;mso-position-vertical:absolute;mso-position-vertical-relative:page;mso-wrap-distance-left:12.0pt;mso-wrap-distance-top:12.0pt;mso-wrap-distance-right:12.0pt;mso-wrap-distance-bottom:12.0pt;">
-                <v:fill on="f"/>
-                <v:stroke on="f" weight="1.0pt" dashstyle="solid" endcap="flat" miterlimit="400.0%" joinstyle="miter" linestyle="single" startarrow="none" startarrowwidth="medium" startarrowlength="medium" endarrow="none" endarrowwidth="medium" endarrowlength="medium"/>
-                <v:textbox>
-                  <w:txbxContent>
-                    <w:p>
-                      <w:pPr>
-                        <w:pStyle w:val="Body"/>
-                      </w:pPr>
-                      <w:r>
-                        <w:rPr>
-                          <w:b w:val="1"/>
-                          <w:bCs w:val="1"/>
-                          <w:sz w:val="40"/>
-                          <w:szCs w:val="40"/>
-                          <w:rtl w:val="0"/>
-                          <w:lang w:val="en-US"/>
-                        </w:rPr>
-                        <w:t>Drivers Daily Log</w:t>
-                      </w:r>
-                    </w:p>
-                  </w:txbxContent>
-                </v:textbox>
-                <w10:wrap type="through" side="bothSides" anchorx="margin" anchory="page"/>
-              </v:shape>
-            </w:pict>
-          </mc:Fallback>
-        </mc:AlternateContent>
-      </w:r>
-    </w:p>
-    <w:p>
-      <w:pPr>
-        <w:pStyle w:val="Body"/>
+        <w:pStyle w:val="Title"/>
         <w:bidi w:val="0"/>
       </w:pPr>
       <w:r>
         <w:rPr>
           <w:rtl w:val="0"/>
         </w:rPr>
-        <w:t>D</w:t>
+        <w:t>Drivers Daily Log</w:t>
+      </w:r>
+    </w:p>
+    <w:p>
+      <w:pPr>
+        <w:pStyle w:val="Body"/>
+        <w:bidi w:val="0"/>
+      </w:pPr>
+    </w:p>
+    <w:p>
+      <w:pPr>
+        <w:pStyle w:val="Body"/>
+        <w:bidi w:val="0"/>
+      </w:pPr>
+    </w:p>
+    <w:p>
+      <w:pPr>
+        <w:pStyle w:val="Caption"/>
+        <w:pBdr>
+          <w:top w:val="nil"/>
+          <w:left w:val="nil"/>
+          <w:bottom w:val="single" w:color="000000" w:sz="8" w:space="6" w:shadow="0" w:frame="0"/>
+          <w:right w:val="nil"/>
+        </w:pBdr>
+      </w:pPr>
+      <w:r>
+        <w:tab/>
+        <w:tab/>
+        <w:tab/>
+        <w:tab/>
+        <w:tab/>
+        <w:tab/>
+        <w:tab/>
+        <w:tab/>
+        <w:tab/>
+        <w:tab/>
+        <w:tab/>
       </w:r>
       <w:r>
         <w:rPr>
           <w:rtl w:val="0"/>
           <w:lang w:val="en-US"/>
         </w:rPr>
-        <w:t xml:space="preserve">riverName: </w:t>
+        <w:t>DATE</w:t>
+      </w:r>
+    </w:p>
+    <w:p>
+      <w:pPr>
+        <w:pStyle w:val="Body"/>
+        <w:bidi w:val="0"/>
+      </w:pPr>
+      <w:r>
+        <w:tab/>
+        <w:tab/>
+      </w:r>
+    </w:p>
+    <w:p>
+      <w:pPr>
+        <w:pStyle w:val="Body"/>
+        <w:bidi w:val="0"/>
+      </w:pPr>
+      <w:r>
+        <w:tab/>
+        <w:tab/>
+      </w:r>
+    </w:p>
+    <w:p>
+      <w:pPr>
+        <w:pStyle w:val="Body"/>
+        <w:bidi w:val="0"/>
+      </w:pPr>
+      <w:r>
+        <w:rPr>
+          <w:rtl w:val="0"/>
+        </w:rPr>
+        <w:tab/>
+        <w:tab/>
+        <w:t>DRIVER NAME</w:t>
+        <w:tab/>
+        <w:tab/>
+        <w:tab/>
+        <w:t xml:space="preserve">: </w:t>
       </w:r>
       <w:r>
         <w:rPr>
@@ -137,108 +101,30 @@
         </w:rPr>
         <w:t>DRIVER_NAME</w:t>
       </w:r>
+    </w:p>
+    <w:p>
+      <w:pPr>
+        <w:pStyle w:val="Body"/>
+        <w:bidi w:val="0"/>
+      </w:pPr>
       <w:r>
         <w:rPr>
           <w:rtl w:val="0"/>
-          <w:lang w:val="en-US"/>
         </w:rPr>
         <w:tab/>
         <w:tab/>
-        <w:tab/>
-        <w:tab/>
-        <w:tab/>
-        <w:tab/>
-        <w:tab/>
-        <w:tab/>
-        <w:t>DATE</w:t>
-      </w:r>
-      <w:r>
-        <mc:AlternateContent>
-          <mc:Choice Requires="wps">
-            <w:drawing xmlns:a="http://schemas.openxmlformats.org/drawingml/2006/main">
-              <wp:anchor distT="0" distB="0" distL="0" distR="0" simplePos="0" relativeHeight="251660288" behindDoc="0" locked="0" layoutInCell="1" allowOverlap="1">
-                <wp:simplePos x="0" y="0"/>
-                <wp:positionH relativeFrom="margin">
-                  <wp:posOffset>4335976</wp:posOffset>
-                </wp:positionH>
-                <wp:positionV relativeFrom="line">
-                  <wp:posOffset>153759</wp:posOffset>
-                </wp:positionV>
-                <wp:extent cx="1878224" cy="0"/>
-                <wp:effectExtent l="0" t="0" r="0" b="0"/>
-                <wp:wrapThrough wrapText="bothSides" distL="0" distR="0">
-                  <wp:wrapPolygon edited="1">
-                    <wp:start x="0" y="0"/>
-                    <wp:lineTo x="21602" y="0"/>
-                    <wp:lineTo x="0" y="0"/>
-                  </wp:wrapPolygon>
-                </wp:wrapThrough>
-                <wp:docPr id="1073741826" name="officeArt object" descr="Line"/>
-                <wp:cNvGraphicFramePr/>
-                <a:graphic xmlns:a="http://schemas.openxmlformats.org/drawingml/2006/main">
-                  <a:graphicData uri="http://schemas.microsoft.com/office/word/2010/wordprocessingShape">
-                    <wps:wsp>
-                      <wps:cNvSpPr/>
-                      <wps:spPr>
-                        <a:xfrm>
-                          <a:off x="0" y="0"/>
-                          <a:ext cx="1878224" cy="0"/>
-                        </a:xfrm>
-                        <a:prstGeom prst="line">
-                          <a:avLst/>
-                        </a:prstGeom>
-                        <a:noFill/>
-                        <a:ln w="25400" cap="flat">
-                          <a:solidFill>
-                            <a:srgbClr val="000000"/>
-                          </a:solidFill>
-                          <a:prstDash val="solid"/>
-                          <a:miter lim="400000"/>
-                        </a:ln>
-                        <a:effectLst/>
-                      </wps:spPr>
-                      <wps:bodyPr/>
-                    </wps:wsp>
-                  </a:graphicData>
-                </a:graphic>
-              </wp:anchor>
-            </w:drawing>
-          </mc:Choice>
-          <mc:Fallback>
-            <w:pict>
-              <v:line id="_x0000_s1027" style="visibility:visible;position:absolute;margin-left:341.4pt;margin-top:12.1pt;width:147.9pt;height:0.0pt;z-index:251660288;mso-position-horizontal:absolute;mso-position-horizontal-relative:margin;mso-position-vertical:absolute;mso-position-vertical-relative:line;mso-wrap-distance-left:0.0pt;mso-wrap-distance-top:0.0pt;mso-wrap-distance-right:0.0pt;mso-wrap-distance-bottom:0.0pt;">
-                <v:fill on="f"/>
-                <v:stroke filltype="solid" color="#000000" opacity="100.0%" weight="2.0pt" dashstyle="solid" endcap="flat" miterlimit="400.0%" joinstyle="miter" linestyle="single" startarrow="none" startarrowwidth="medium" startarrowlength="medium" endarrow="none" endarrowwidth="medium" endarrowlength="medium"/>
-                <w10:wrap type="through" side="bothSides" anchorx="margin"/>
-              </v:line>
-            </w:pict>
-          </mc:Fallback>
-        </mc:AlternateContent>
-      </w:r>
-    </w:p>
-    <w:p>
-      <w:pPr>
-        <w:pStyle w:val="Body"/>
-        <w:bidi w:val="0"/>
-      </w:pPr>
-    </w:p>
-    <w:p>
-      <w:pPr>
-        <w:pStyle w:val="Body"/>
-        <w:bidi w:val="0"/>
-      </w:pPr>
-    </w:p>
-    <w:p>
-      <w:pPr>
-        <w:pStyle w:val="Body"/>
-        <w:bidi w:val="0"/>
-      </w:pPr>
-    </w:p>
-    <w:p>
-      <w:pPr>
-        <w:pStyle w:val="Body"/>
-        <w:bidi w:val="0"/>
-      </w:pPr>
+        <w:t>FROM</w:t>
+        <w:tab/>
+        <w:tab/>
+        <w:tab/>
+        <w:tab/>
+        <w:tab/>
+        <w:t>: FROM_ADDRESS</w:t>
+        <w:tab/>
+        <w:tab/>
+        <w:tab/>
+        <w:tab/>
+      </w:r>
     </w:p>
     <w:p>
       <w:pPr>
@@ -248,20 +134,40 @@
       <w:r>
         <w:rPr>
           <w:rtl w:val="0"/>
-          <w:lang w:val="en-US"/>
         </w:rPr>
-        <w:t xml:space="preserve">Total Miles Driven: </w:t>
-      </w:r>
+        <w:tab/>
+        <w:tab/>
+        <w:t>TO</w:t>
+        <w:tab/>
+        <w:tab/>
+        <w:tab/>
+        <w:tab/>
+        <w:tab/>
+        <w:t>: TO_ADDRESS</w:t>
+      </w:r>
+    </w:p>
+    <w:p>
+      <w:pPr>
+        <w:pStyle w:val="Body"/>
+        <w:bidi w:val="0"/>
+      </w:pPr>
       <w:r>
         <w:rPr>
           <w:rtl w:val="0"/>
-          <w:lang w:val="en-US"/>
+        </w:rPr>
+        <w:tab/>
+        <w:tab/>
+        <w:t>TOTAL MILES DRIVEN</w:t>
+        <w:tab/>
+        <w:tab/>
+        <w:t xml:space="preserve">: </w:t>
+      </w:r>
+      <w:r>
+        <w:rPr>
+          <w:rtl w:val="0"/>
         </w:rPr>
         <w:t>TOTAL_MILES_DRIVEN</w:t>
       </w:r>
-      <w:r>
-        <w:tab/>
-      </w:r>
     </w:p>
     <w:p>
       <w:pPr>
@@ -271,14 +177,17 @@
       <w:r>
         <w:rPr>
           <w:rtl w:val="0"/>
-          <w:lang w:val="en-US"/>
         </w:rPr>
-        <w:t xml:space="preserve">Total Mileage: </w:t>
+        <w:tab/>
+        <w:tab/>
+        <w:t>TOTAL MILEAGE TODAY</w:t>
+        <w:tab/>
+        <w:tab/>
+        <w:t xml:space="preserve">: </w:t>
       </w:r>
       <w:r>
         <w:rPr>
           <w:rtl w:val="0"/>
-          <w:lang w:val="en-US"/>
         </w:rPr>
         <w:t>TOTAL_MILEAGE</w:t>
       </w:r>
@@ -291,9 +200,12 @@
       <w:r>
         <w:rPr>
           <w:rtl w:val="0"/>
-          <w:lang w:val="en-US"/>
         </w:rPr>
-        <w:t xml:space="preserve">Carrier Name: </w:t>
+        <w:tab/>
+        <w:tab/>
+        <w:t>NAME OF CARRIER OR CARRIERS</w:t>
+        <w:tab/>
+        <w:t xml:space="preserve">: </w:t>
       </w:r>
       <w:r>
         <w:rPr>
@@ -311,9 +223,45 @@
       <w:r>
         <w:rPr>
           <w:rtl w:val="0"/>
-          <w:lang w:val="en-US"/>
         </w:rPr>
-        <w:t xml:space="preserve">Vehicle Details: </w:t>
+        <w:tab/>
+        <w:tab/>
+        <w:t>MAIN OFFICE ADDRESS</w:t>
+        <w:tab/>
+        <w:tab/>
+        <w:t>: MAIN_OFFICE_ADDRESS</w:t>
+      </w:r>
+    </w:p>
+    <w:p>
+      <w:pPr>
+        <w:pStyle w:val="Body"/>
+        <w:bidi w:val="0"/>
+      </w:pPr>
+      <w:r>
+        <w:rPr>
+          <w:rtl w:val="0"/>
+        </w:rPr>
+        <w:tab/>
+        <w:tab/>
+        <w:t>HOME TERMINAL ADDRESS</w:t>
+        <w:tab/>
+        <w:t>: HOME_TERMINAL_ADDRESS</w:t>
+      </w:r>
+    </w:p>
+    <w:p>
+      <w:pPr>
+        <w:pStyle w:val="Body"/>
+        <w:bidi w:val="0"/>
+      </w:pPr>
+      <w:r>
+        <w:rPr>
+          <w:rtl w:val="0"/>
+        </w:rPr>
+        <w:tab/>
+        <w:tab/>
+        <w:t>VEHICLE DETAILS/NUMBER PLATE</w:t>
+        <w:tab/>
+        <w:t xml:space="preserve">: </w:t>
       </w:r>
       <w:r>
         <w:rPr>
@@ -328,56 +276,90 @@
         <w:pStyle w:val="Body"/>
         <w:bidi w:val="0"/>
       </w:pPr>
-    </w:p>
-    <w:p>
-      <w:pPr>
-        <w:pStyle w:val="Body"/>
-        <w:bidi w:val="0"/>
-      </w:pPr>
-    </w:p>
-    <w:p>
-      <w:pPr>
-        <w:pStyle w:val="Body"/>
-        <w:bidi w:val="0"/>
-      </w:pPr>
-    </w:p>
-    <w:p>
-      <w:pPr>
-        <w:pStyle w:val="Body"/>
-        <w:bidi w:val="0"/>
-      </w:pPr>
-    </w:p>
-    <w:p>
-      <w:pPr>
-        <w:pStyle w:val="Body"/>
-        <w:bidi w:val="0"/>
-      </w:pPr>
-    </w:p>
-    <w:p>
-      <w:pPr>
-        <w:pStyle w:val="Body"/>
-        <w:bidi w:val="0"/>
-      </w:pPr>
-    </w:p>
-    <w:p>
-      <w:pPr>
-        <w:pStyle w:val="Body"/>
-        <w:bidi w:val="0"/>
-      </w:pPr>
-    </w:p>
-    <w:p>
-      <w:pPr>
-        <w:pStyle w:val="Body"/>
-        <w:bidi w:val="0"/>
-      </w:pPr>
-    </w:p>
-    <w:p>
-      <w:pPr>
-        <w:pStyle w:val="Body"/>
-        <w:bidi w:val="0"/>
-      </w:pPr>
       <w:r>
         <w:rPr>
+          <w:rtl w:val="0"/>
+        </w:rPr>
+        <w:tab/>
+        <w:tab/>
+        <w:t>REMARKS</w:t>
+        <w:tab/>
+        <w:tab/>
+        <w:tab/>
+        <w:tab/>
+        <w:t>: ANY_REMARKS</w:t>
+      </w:r>
+    </w:p>
+    <w:p>
+      <w:pPr>
+        <w:pStyle w:val="Caption"/>
+        <w:bidi w:val="0"/>
+      </w:pPr>
+    </w:p>
+    <w:p>
+      <w:pPr>
+        <w:pStyle w:val="Caption"/>
+        <w:bidi w:val="0"/>
+      </w:pPr>
+    </w:p>
+    <w:p>
+      <w:pPr>
+        <w:pStyle w:val="Caption"/>
+        <w:bidi w:val="0"/>
+      </w:pPr>
+    </w:p>
+    <w:p>
+      <w:pPr>
+        <w:pStyle w:val="Caption"/>
+        <w:bidi w:val="0"/>
+      </w:pPr>
+    </w:p>
+    <w:p>
+      <w:pPr>
+        <w:pStyle w:val="Caption"/>
+        <w:bidi w:val="0"/>
+      </w:pPr>
+    </w:p>
+    <w:p>
+      <w:pPr>
+        <w:pStyle w:val="Caption"/>
+        <w:bidi w:val="0"/>
+      </w:pPr>
+    </w:p>
+    <w:p>
+      <w:pPr>
+        <w:pStyle w:val="Caption"/>
+        <w:bidi w:val="0"/>
+      </w:pPr>
+    </w:p>
+    <w:p>
+      <w:pPr>
+        <w:pStyle w:val="Caption"/>
+        <w:bidi w:val="0"/>
+      </w:pPr>
+      <w:r>
+        <w:tab/>
+        <w:tab/>
+        <w:tab/>
+        <w:tab/>
+        <w:tab/>
+        <w:tab/>
+      </w:r>
+    </w:p>
+    <w:p>
+      <w:pPr>
+        <w:pStyle w:val="Caption"/>
+        <w:bidi w:val="0"/>
+      </w:pPr>
+    </w:p>
+    <w:p>
+      <w:pPr>
+        <w:pStyle w:val="Caption"/>
+        <w:bidi w:val="0"/>
+      </w:pPr>
+      <w:r>
+        <w:rPr>
+          <w:rFonts w:cs="Arial Unicode MS" w:eastAsia="Arial Unicode MS"/>
           <w:rtl w:val="0"/>
           <w:lang w:val="en-US"/>
         </w:rPr>
@@ -523,6 +505,53 @@
     <w:next w:val="No List"/>
     <w:pPr/>
   </w:style>
+  <w:style w:type="paragraph" w:styleId="Title">
+    <w:name w:val="Title"/>
+    <w:next w:val="Body"/>
+    <w:pPr>
+      <w:keepNext w:val="1"/>
+      <w:keepLines w:val="0"/>
+      <w:pageBreakBefore w:val="0"/>
+      <w:widowControl w:val="1"/>
+      <w:shd w:val="clear" w:color="auto" w:fill="auto"/>
+      <w:suppressAutoHyphens w:val="0"/>
+      <w:bidi w:val="0"/>
+      <w:spacing w:before="0" w:after="0" w:line="240" w:lineRule="auto"/>
+      <w:ind w:left="0" w:right="0" w:firstLine="0"/>
+      <w:jc w:val="left"/>
+      <w:outlineLvl w:val="9"/>
+    </w:pPr>
+    <w:rPr>
+      <w:rFonts w:ascii="Helvetica Neue" w:cs="Arial Unicode MS" w:hAnsi="Helvetica Neue" w:eastAsia="Arial Unicode MS"/>
+      <w:b w:val="1"/>
+      <w:bCs w:val="1"/>
+      <w:i w:val="0"/>
+      <w:iCs w:val="0"/>
+      <w:caps w:val="0"/>
+      <w:smallCaps w:val="0"/>
+      <w:strike w:val="0"/>
+      <w:dstrike w:val="0"/>
+      <w:outline w:val="0"/>
+      <w:color w:val="000000"/>
+      <w:spacing w:val="0"/>
+      <w:kern w:val="0"/>
+      <w:position w:val="0"/>
+      <w:sz w:val="60"/>
+      <w:szCs w:val="60"/>
+      <w:u w:val="none"/>
+      <w:shd w:val="nil" w:color="auto" w:fill="auto"/>
+      <w:vertAlign w:val="baseline"/>
+      <w:lang w:val="en-US"/>
+      <w14:textOutline>
+        <w14:noFill/>
+      </w14:textOutline>
+      <w14:textFill>
+        <w14:solidFill>
+          <w14:srgbClr w14:val="000000"/>
+        </w14:solidFill>
+      </w14:textFill>
+    </w:rPr>
+  </w:style>
   <w:style w:type="paragraph" w:styleId="Body">
     <w:name w:val="Body"/>
     <w:next w:val="Body"/>
@@ -556,6 +585,55 @@
       <w:position w:val="0"/>
       <w:sz w:val="22"/>
       <w:szCs w:val="22"/>
+      <w:u w:val="none"/>
+      <w:shd w:val="nil" w:color="auto" w:fill="auto"/>
+      <w:vertAlign w:val="baseline"/>
+      <w:lang w:val="en-US"/>
+      <w14:textOutline>
+        <w14:noFill/>
+      </w14:textOutline>
+      <w14:textFill>
+        <w14:solidFill>
+          <w14:srgbClr w14:val="000000"/>
+        </w14:solidFill>
+      </w14:textFill>
+    </w:rPr>
+  </w:style>
+  <w:style w:type="paragraph" w:styleId="Caption">
+    <w:name w:val="Caption"/>
+    <w:next w:val="Caption"/>
+    <w:pPr>
+      <w:keepNext w:val="0"/>
+      <w:keepLines w:val="0"/>
+      <w:pageBreakBefore w:val="0"/>
+      <w:widowControl w:val="1"/>
+      <w:shd w:val="clear" w:color="auto" w:fill="auto"/>
+      <w:tabs>
+        <w:tab w:val="left" w:pos="1150"/>
+      </w:tabs>
+      <w:suppressAutoHyphens w:val="0"/>
+      <w:bidi w:val="0"/>
+      <w:spacing w:before="0" w:after="0" w:line="240" w:lineRule="auto"/>
+      <w:ind w:left="0" w:right="0" w:firstLine="0"/>
+      <w:jc w:val="left"/>
+      <w:outlineLvl w:val="9"/>
+    </w:pPr>
+    <w:rPr>
+      <w:rFonts w:ascii="Helvetica Neue" w:cs="Helvetica Neue" w:hAnsi="Helvetica Neue" w:eastAsia="Helvetica Neue"/>
+      <w:b w:val="1"/>
+      <w:bCs w:val="1"/>
+      <w:i w:val="0"/>
+      <w:iCs w:val="0"/>
+      <w:caps w:val="1"/>
+      <w:strike w:val="0"/>
+      <w:dstrike w:val="0"/>
+      <w:outline w:val="0"/>
+      <w:color w:val="000000"/>
+      <w:spacing w:val="0"/>
+      <w:kern w:val="0"/>
+      <w:position w:val="0"/>
+      <w:sz w:val="20"/>
+      <w:szCs w:val="20"/>
       <w:u w:val="none"/>
       <w:shd w:val="nil" w:color="auto" w:fill="auto"/>
       <w:vertAlign w:val="baseline"/>

</xml_diff>